<commit_message>
fixed typo and minor change
</commit_message>
<xml_diff>
--- a/docs/MUS_SmartDesk_Docu.docx
+++ b/docs/MUS_SmartDesk_Docu.docx
@@ -1,6 +1,6 @@
 
 <file path=word/document.xml><?xml version="1.0" encoding="utf-8"?>
-<w:document xmlns:wpc="http://schemas.microsoft.com/office/word/2010/wordprocessingCanvas" xmlns:cx="http://schemas.microsoft.com/office/drawing/2014/chartex" xmlns:cx1="http://schemas.microsoft.com/office/drawing/2015/9/8/chartex" xmlns:cx2="http://schemas.microsoft.com/office/drawing/2015/10/21/chartex" xmlns:mc="http://schemas.openxmlformats.org/markup-compatibility/2006" xmlns:o="urn:schemas-microsoft-com:office:office" xmlns:r="http://schemas.openxmlformats.org/officeDocument/2006/relationships" xmlns:m="http://schemas.openxmlformats.org/officeDocument/2006/math" xmlns:v="urn:schemas-microsoft-com:vml" xmlns:wp14="http://schemas.microsoft.com/office/word/2010/wordprocessingDrawing" xmlns:wp="http://schemas.openxmlformats.org/drawingml/2006/wordprocessingDrawing" xmlns:w10="urn:schemas-microsoft-com:office:word" xmlns:w="http://schemas.openxmlformats.org/wordprocessingml/2006/main" xmlns:w14="http://schemas.microsoft.com/office/word/2010/wordml" xmlns:w15="http://schemas.microsoft.com/office/word/2012/wordml" xmlns:w16se="http://schemas.microsoft.com/office/word/2015/wordml/symex" xmlns:wpg="http://schemas.microsoft.com/office/word/2010/wordprocessingGroup" xmlns:wpi="http://schemas.microsoft.com/office/word/2010/wordprocessingInk" xmlns:wne="http://schemas.microsoft.com/office/word/2006/wordml" xmlns:wps="http://schemas.microsoft.com/office/word/2010/wordprocessingShape" mc:Ignorable="w14 w15 w16se wp14">
+<w:document xmlns:wpc="http://schemas.microsoft.com/office/word/2010/wordprocessingCanvas" xmlns:mc="http://schemas.openxmlformats.org/markup-compatibility/2006" xmlns:o="urn:schemas-microsoft-com:office:office" xmlns:r="http://schemas.openxmlformats.org/officeDocument/2006/relationships" xmlns:m="http://schemas.openxmlformats.org/officeDocument/2006/math" xmlns:v="urn:schemas-microsoft-com:vml" xmlns:wp14="http://schemas.microsoft.com/office/word/2010/wordprocessingDrawing" xmlns:wp="http://schemas.openxmlformats.org/drawingml/2006/wordprocessingDrawing" xmlns:w10="urn:schemas-microsoft-com:office:word" xmlns:w="http://schemas.openxmlformats.org/wordprocessingml/2006/main" xmlns:w14="http://schemas.microsoft.com/office/word/2010/wordml" xmlns:w15="http://schemas.microsoft.com/office/word/2012/wordml" xmlns:wpg="http://schemas.microsoft.com/office/word/2010/wordprocessingGroup" xmlns:wpi="http://schemas.microsoft.com/office/word/2010/wordprocessingInk" xmlns:wne="http://schemas.microsoft.com/office/word/2006/wordml" xmlns:wps="http://schemas.microsoft.com/office/word/2010/wordprocessingShape" mc:Ignorable="w14 w15 wp14">
   <w:body>
     <w:p>
       <w:pPr>
@@ -56,7 +56,7 @@
       <w:r>
         <w:rPr>
           <w:noProof/>
-          <w:lang w:eastAsia="de-DE"/>
+          <w:lang w:val="de-AT" w:eastAsia="de-AT"/>
         </w:rPr>
         <w:drawing>
           <wp:inline distT="0" distB="0" distL="0" distR="0">
@@ -496,33 +496,15 @@
                 <w:sz w:val="22"/>
                 <w:szCs w:val="22"/>
               </w:rPr>
-              <w:t xml:space="preserve">Philipp </w:t>
+              <w:t>Philipp Pendelin</w:t>
             </w:r>
-            <w:proofErr w:type="spellStart"/>
             <w:r>
               <w:rPr>
                 <w:sz w:val="22"/>
                 <w:szCs w:val="22"/>
               </w:rPr>
-              <w:t>Pendelin</w:t>
+              <w:t xml:space="preserve"> MSc</w:t>
             </w:r>
-            <w:proofErr w:type="spellEnd"/>
-            <w:r>
-              <w:rPr>
-                <w:sz w:val="22"/>
-                <w:szCs w:val="22"/>
-              </w:rPr>
-              <w:t xml:space="preserve"> </w:t>
-            </w:r>
-            <w:proofErr w:type="spellStart"/>
-            <w:r>
-              <w:rPr>
-                <w:sz w:val="22"/>
-                <w:szCs w:val="22"/>
-              </w:rPr>
-              <w:t>MSc</w:t>
-            </w:r>
-            <w:proofErr w:type="spellEnd"/>
           </w:p>
         </w:tc>
       </w:tr>
@@ -991,21 +973,7 @@
             <w:rStyle w:val="Hyperlink"/>
             <w:noProof/>
           </w:rPr>
-          <w:t>Archit</w:t>
-        </w:r>
-        <w:r>
-          <w:rPr>
-            <w:rStyle w:val="Hyperlink"/>
-            <w:noProof/>
-          </w:rPr>
-          <w:t>e</w:t>
-        </w:r>
-        <w:r>
-          <w:rPr>
-            <w:rStyle w:val="Hyperlink"/>
-            <w:noProof/>
-          </w:rPr>
-          <w:t>ktur</w:t>
+          <w:t>Architektur</w:t>
         </w:r>
         <w:r>
           <w:rPr>
@@ -1385,30 +1353,14 @@
         </w:rPr>
       </w:pPr>
       <w:bookmarkStart w:id="0" w:name="_Toc454633711"/>
-      <w:proofErr w:type="spellStart"/>
       <w:r>
         <w:rPr>
           <w:lang w:val="en-US"/>
         </w:rPr>
         <w:lastRenderedPageBreak/>
-        <w:t>Aufgabenstellung</w:t>
-      </w:r>
-      <w:proofErr w:type="spellEnd"/>
-      <w:r>
-        <w:rPr>
-          <w:lang w:val="en-US"/>
-        </w:rPr>
-        <w:t xml:space="preserve"> und </w:t>
-      </w:r>
-      <w:proofErr w:type="spellStart"/>
-      <w:r>
-        <w:rPr>
-          <w:lang w:val="en-US"/>
-        </w:rPr>
-        <w:t>Ziele</w:t>
+        <w:t>Aufgabenstellung und Ziele</w:t>
       </w:r>
       <w:bookmarkEnd w:id="0"/>
-      <w:proofErr w:type="spellEnd"/>
     </w:p>
     <w:p>
       <w:pPr>
@@ -1435,17 +1387,9 @@
         <w:rPr>
           <w:lang w:eastAsia="de-DE"/>
         </w:rPr>
-        <w:t>Must-</w:t>
-      </w:r>
-      <w:proofErr w:type="spellStart"/>
-      <w:r>
-        <w:rPr>
-          <w:lang w:eastAsia="de-DE"/>
-        </w:rPr>
-        <w:t>Haves</w:t>
+        <w:t>Must-Haves</w:t>
       </w:r>
       <w:bookmarkEnd w:id="1"/>
-      <w:proofErr w:type="spellEnd"/>
     </w:p>
     <w:p>
       <w:pPr>
@@ -1462,35 +1406,7 @@
         <w:rPr>
           <w:lang w:eastAsia="de-DE"/>
         </w:rPr>
-        <w:t xml:space="preserve">Entwicklung einer </w:t>
-      </w:r>
-      <w:proofErr w:type="spellStart"/>
-      <w:r>
-        <w:rPr>
-          <w:lang w:eastAsia="de-DE"/>
-        </w:rPr>
-        <w:t>Arduino</w:t>
-      </w:r>
-      <w:proofErr w:type="spellEnd"/>
-      <w:r>
-        <w:rPr>
-          <w:lang w:eastAsia="de-DE"/>
-        </w:rPr>
-        <w:t>/Pi/</w:t>
-      </w:r>
-      <w:proofErr w:type="spellStart"/>
-      <w:r>
-        <w:rPr>
-          <w:lang w:eastAsia="de-DE"/>
-        </w:rPr>
-        <w:t>Netduino</w:t>
-      </w:r>
-      <w:proofErr w:type="spellEnd"/>
-      <w:r>
-        <w:rPr>
-          <w:lang w:eastAsia="de-DE"/>
-        </w:rPr>
-        <w:t xml:space="preserve"> Anwendung die über einen Abstandssensor erkennt ob der Anwender sitzt oder steht</w:t>
+        <w:t>Entwicklung einer Arduino/Pi/Netduino Anwendung die über einen Abstandssensor erkennt ob der Anwender sitzt oder steht</w:t>
       </w:r>
     </w:p>
     <w:p>
@@ -1526,21 +1442,7 @@
         <w:rPr>
           <w:lang w:eastAsia="de-DE"/>
         </w:rPr>
-        <w:t xml:space="preserve">Übermitteln der Daten in die Cloud (z.B. Microsoft </w:t>
-      </w:r>
-      <w:proofErr w:type="spellStart"/>
-      <w:r>
-        <w:rPr>
-          <w:lang w:eastAsia="de-DE"/>
-        </w:rPr>
-        <w:t>IoT</w:t>
-      </w:r>
-      <w:proofErr w:type="spellEnd"/>
-      <w:r>
-        <w:rPr>
-          <w:lang w:eastAsia="de-DE"/>
-        </w:rPr>
-        <w:t>-Hub)</w:t>
+        <w:t>Übermitteln der Daten in die Cloud (z.B. Microsoft IoT-Hub)</w:t>
       </w:r>
     </w:p>
     <w:p>
@@ -1594,21 +1496,7 @@
         <w:rPr>
           <w:lang w:eastAsia="de-DE"/>
         </w:rPr>
-        <w:t>Senden einer Benachrichtigung, wenn der Anwender zu lange sitzt (z.B. durch Browser-</w:t>
-      </w:r>
-      <w:proofErr w:type="spellStart"/>
-      <w:r>
-        <w:rPr>
-          <w:lang w:eastAsia="de-DE"/>
-        </w:rPr>
-        <w:t>Notification</w:t>
-      </w:r>
-      <w:proofErr w:type="spellEnd"/>
-      <w:r>
-        <w:rPr>
-          <w:lang w:eastAsia="de-DE"/>
-        </w:rPr>
-        <w:t>)</w:t>
+        <w:t>Senden einer Benachrichtigung, wenn der Anwender zu lange sitzt (z.B. durch Browser-Notification)</w:t>
       </w:r>
     </w:p>
     <w:p>
@@ -1623,57 +1511,21 @@
         <w:rPr>
           <w:lang w:eastAsia="de-DE"/>
         </w:rPr>
-        <w:t>Nice-</w:t>
-      </w:r>
-      <w:proofErr w:type="spellStart"/>
-      <w:r>
+        <w:t>Nice-To-Haves</w:t>
+      </w:r>
+      <w:bookmarkEnd w:id="2"/>
+    </w:p>
+    <w:p>
+      <w:pPr>
         <w:rPr>
           <w:lang w:eastAsia="de-DE"/>
         </w:rPr>
-        <w:t>To</w:t>
-      </w:r>
-      <w:proofErr w:type="spellEnd"/>
+      </w:pPr>
       <w:r>
         <w:rPr>
           <w:lang w:eastAsia="de-DE"/>
         </w:rPr>
-        <w:t>-</w:t>
-      </w:r>
-      <w:proofErr w:type="spellStart"/>
-      <w:r>
-        <w:rPr>
-          <w:lang w:eastAsia="de-DE"/>
-        </w:rPr>
-        <w:t>Haves</w:t>
-      </w:r>
-      <w:bookmarkEnd w:id="2"/>
-      <w:proofErr w:type="spellEnd"/>
-    </w:p>
-    <w:p>
-      <w:pPr>
-        <w:rPr>
-          <w:lang w:eastAsia="de-DE"/>
-        </w:rPr>
-      </w:pPr>
-      <w:r>
-        <w:rPr>
-          <w:lang w:eastAsia="de-DE"/>
-        </w:rPr>
-        <w:t>Je nach Aufwand der Must-</w:t>
-      </w:r>
-      <w:proofErr w:type="spellStart"/>
-      <w:r>
-        <w:rPr>
-          <w:lang w:eastAsia="de-DE"/>
-        </w:rPr>
-        <w:t>Have</w:t>
-      </w:r>
-      <w:proofErr w:type="spellEnd"/>
-      <w:r>
-        <w:rPr>
-          <w:lang w:eastAsia="de-DE"/>
-        </w:rPr>
-        <w:t xml:space="preserve"> Arbeitspakete wären auch noch folgende Funktionen interessant:</w:t>
+        <w:t>Je nach Aufwand der Must-Have Arbeitspakete wären auch noch folgende Funktionen interessant:</w:t>
       </w:r>
     </w:p>
     <w:p>
@@ -1752,29 +1604,13 @@
         </w:rPr>
       </w:pPr>
       <w:bookmarkStart w:id="3" w:name="_Toc454633714"/>
-      <w:proofErr w:type="spellStart"/>
       <w:r>
         <w:rPr>
           <w:lang w:val="en-US"/>
         </w:rPr>
-        <w:t>Verwendete</w:t>
-      </w:r>
-      <w:proofErr w:type="spellEnd"/>
-      <w:r>
-        <w:rPr>
-          <w:lang w:val="en-US"/>
-        </w:rPr>
-        <w:t xml:space="preserve"> </w:t>
-      </w:r>
-      <w:proofErr w:type="spellStart"/>
-      <w:r>
-        <w:rPr>
-          <w:lang w:val="en-US"/>
-        </w:rPr>
-        <w:t>Werkzeuge</w:t>
+        <w:t>Verwendete Werkzeuge</w:t>
       </w:r>
       <w:bookmarkEnd w:id="3"/>
-      <w:proofErr w:type="spellEnd"/>
     </w:p>
     <w:p>
       <w:r>
@@ -1805,11 +1641,9 @@
         <w:spacing w:after="0"/>
         <w:ind w:left="714" w:hanging="357"/>
       </w:pPr>
-      <w:proofErr w:type="spellStart"/>
       <w:r>
         <w:t>Arduino</w:t>
       </w:r>
-      <w:proofErr w:type="spellEnd"/>
     </w:p>
     <w:p>
       <w:pPr>
@@ -1822,13 +1656,8 @@
         <w:ind w:left="714" w:hanging="357"/>
       </w:pPr>
       <w:r>
-        <w:t xml:space="preserve">Microsoft </w:t>
-      </w:r>
-      <w:proofErr w:type="spellStart"/>
-      <w:r>
-        <w:t>Azure</w:t>
-      </w:r>
-      <w:proofErr w:type="spellEnd"/>
+        <w:t>Microsoft Azure</w:t>
+      </w:r>
     </w:p>
     <w:p>
       <w:pPr>
@@ -1840,21 +1669,8 @@
         <w:spacing w:after="0"/>
         <w:ind w:left="714" w:hanging="357"/>
       </w:pPr>
-      <w:proofErr w:type="spellStart"/>
-      <w:r>
-        <w:t>Azure</w:t>
-      </w:r>
-      <w:proofErr w:type="spellEnd"/>
-      <w:r>
-        <w:t xml:space="preserve"> </w:t>
-      </w:r>
-      <w:proofErr w:type="spellStart"/>
-      <w:r>
-        <w:t>IoT</w:t>
-      </w:r>
-      <w:proofErr w:type="spellEnd"/>
-      <w:r>
-        <w:t xml:space="preserve"> Hub</w:t>
+      <w:r>
+        <w:t>Azure IoT Hub</w:t>
       </w:r>
     </w:p>
     <w:p>
@@ -1895,13 +1711,8 @@
         <w:spacing w:after="0"/>
         <w:ind w:left="714" w:hanging="357"/>
       </w:pPr>
-      <w:proofErr w:type="spellStart"/>
-      <w:r>
-        <w:t>Azure</w:t>
-      </w:r>
-      <w:proofErr w:type="spellEnd"/>
-      <w:r>
-        <w:t xml:space="preserve"> Web App Service</w:t>
+      <w:r>
+        <w:t>Azure Web App Service</w:t>
       </w:r>
     </w:p>
     <w:p>
@@ -1914,13 +1725,8 @@
         <w:spacing w:after="0"/>
         <w:ind w:left="714" w:hanging="357"/>
       </w:pPr>
-      <w:proofErr w:type="spellStart"/>
-      <w:r>
-        <w:t>Azure</w:t>
-      </w:r>
-      <w:proofErr w:type="spellEnd"/>
-      <w:r>
-        <w:t xml:space="preserve"> Web Jobs</w:t>
+      <w:r>
+        <w:t>Azure Web Jobs</w:t>
       </w:r>
     </w:p>
     <w:p>
@@ -1947,13 +1753,8 @@
         <w:spacing w:after="0"/>
         <w:ind w:left="714" w:hanging="357"/>
       </w:pPr>
-      <w:proofErr w:type="spellStart"/>
-      <w:r>
-        <w:t>Azure</w:t>
-      </w:r>
-      <w:proofErr w:type="spellEnd"/>
-      <w:r>
-        <w:t xml:space="preserve"> Stream Analytics</w:t>
+      <w:r>
+        <w:t>Azure Stream Analytics</w:t>
       </w:r>
     </w:p>
     <w:p>
@@ -1978,13 +1779,8 @@
           <w:numId w:val="35"/>
         </w:numPr>
       </w:pPr>
-      <w:proofErr w:type="spellStart"/>
-      <w:r>
-        <w:t>Azure</w:t>
-      </w:r>
-      <w:proofErr w:type="spellEnd"/>
-      <w:r>
-        <w:t xml:space="preserve"> Storage</w:t>
+      <w:r>
+        <w:t>Azure Storage</w:t>
       </w:r>
     </w:p>
     <w:p>
@@ -2002,7 +1798,7 @@
       <w:r>
         <w:rPr>
           <w:noProof/>
-          <w:lang w:eastAsia="de-DE"/>
+          <w:lang w:val="de-AT" w:eastAsia="de-AT"/>
         </w:rPr>
         <w:drawing>
           <wp:inline distT="0" distB="0" distL="0" distR="0">
@@ -2056,44 +1852,12 @@
     </w:p>
     <w:p>
       <w:r>
-        <w:t xml:space="preserve">Die gesamte Applikation baut auf den </w:t>
-      </w:r>
-      <w:proofErr w:type="spellStart"/>
-      <w:r>
-        <w:t>Azure</w:t>
-      </w:r>
-      <w:proofErr w:type="spellEnd"/>
-      <w:r>
-        <w:t xml:space="preserve">-Stack auf und ist vollständig in der Cloud gehostet. Die Clients verbinden sich mithilfe des </w:t>
-      </w:r>
-      <w:proofErr w:type="spellStart"/>
-      <w:r>
-        <w:t>IoT</w:t>
-      </w:r>
-      <w:proofErr w:type="spellEnd"/>
-      <w:r>
-        <w:t xml:space="preserve">-Client SDKs zum </w:t>
-      </w:r>
-      <w:proofErr w:type="spellStart"/>
-      <w:r>
-        <w:t>IoT</w:t>
-      </w:r>
-      <w:proofErr w:type="spellEnd"/>
-      <w:r>
-        <w:t xml:space="preserve">-Hub und senden ihre Informationen via HTTP und JSON. </w:t>
-      </w:r>
-    </w:p>
-    <w:p>
-      <w:r>
-        <w:t xml:space="preserve">Der Stream Analytics Job liest vom </w:t>
-      </w:r>
-      <w:proofErr w:type="spellStart"/>
-      <w:r>
-        <w:t>IoT</w:t>
-      </w:r>
-      <w:proofErr w:type="spellEnd"/>
-      <w:r>
-        <w:t>-Hub und verarbeitet diese Daten weiter.</w:t>
+        <w:t xml:space="preserve">Die gesamte Applikation baut auf den Azure-Stack auf und ist vollständig in der Cloud gehostet. Die Clients verbinden sich mithilfe des IoT-Client SDKs zum IoT-Hub und senden ihre Informationen via HTTP und JSON. </w:t>
+      </w:r>
+    </w:p>
+    <w:p>
+      <w:r>
+        <w:t>Der Stream Analytics Job liest vom IoT-Hub und verarbeitet diese Daten weiter.</w:t>
       </w:r>
       <w:r>
         <w:t xml:space="preserve"> Ein kontinuierlicher Job</w:t>
@@ -2117,23 +1881,7 @@
         <w:t xml:space="preserve"> nur aktiv ist, wenn zumindest 1 Client verbunden ist. Die Konfiguration der einzelnen Clients ist</w:t>
       </w:r>
       <w:r>
-        <w:t xml:space="preserve"> in einem </w:t>
-      </w:r>
-      <w:proofErr w:type="spellStart"/>
-      <w:r>
-        <w:t>Blob</w:t>
-      </w:r>
-      <w:proofErr w:type="spellEnd"/>
-      <w:r>
-        <w:t xml:space="preserve"> Storage abgelegt, da Stream Analytics nur von einem </w:t>
-      </w:r>
-      <w:proofErr w:type="spellStart"/>
-      <w:r>
-        <w:t>Blob</w:t>
-      </w:r>
-      <w:proofErr w:type="spellEnd"/>
-      <w:r>
-        <w:t xml:space="preserve"> Storage Referenzdaten lesen kann</w:t>
+        <w:t xml:space="preserve"> in einem Blob Storage abgelegt, da Stream Analytics nur von einem Blob Storage Referenzdaten lesen kann</w:t>
       </w:r>
       <w:r>
         <w:t>. Die Konfiguration wird unteranderem für die Offline-Erkennung benötigt</w:t>
@@ -2177,15 +1925,7 @@
         <w:t>ASP.NET Core</w:t>
       </w:r>
       <w:r>
-        <w:t xml:space="preserve"> aufbauende Webapplikation greift über die </w:t>
-      </w:r>
-      <w:proofErr w:type="spellStart"/>
-      <w:r>
-        <w:t>Azure</w:t>
-      </w:r>
-      <w:proofErr w:type="spellEnd"/>
-      <w:r>
-        <w:t xml:space="preserve"> </w:t>
+        <w:t xml:space="preserve"> aufbauende Webapplikation greift über die Azure </w:t>
       </w:r>
       <w:r>
         <w:t xml:space="preserve">Storage </w:t>
@@ -2194,7 +1934,13 @@
         <w:t xml:space="preserve">SDKs auf die abgespeicherten Daten zu und liefert diese über eine REST-API aus. </w:t>
       </w:r>
       <w:r>
-        <w:t xml:space="preserve">Diese Applikation liefert ebenfalls die statischen Ressourcen für das Dashboard ist. </w:t>
+        <w:t xml:space="preserve">Diese Applikation liefert ebenfalls die statischen Ressourcen für das Dashboard </w:t>
+      </w:r>
+      <w:r>
+        <w:t>aus</w:t>
+      </w:r>
+      <w:r>
+        <w:t xml:space="preserve">. </w:t>
       </w:r>
     </w:p>
     <w:p>
@@ -2208,26 +1954,22 @@
       <w:r>
         <w:t xml:space="preserve"> greift ebenfalls auf den Table Storage zu, um dem jeweiligen Benutzer Auskunft über seine Daten zu geben. </w:t>
       </w:r>
+      <w:r>
+        <w:t xml:space="preserve">Der SmartDesk-Client ist mit dem Arduino verbunden und </w:t>
+      </w:r>
+      <w:r>
+        <w:t>liest</w:t>
+      </w:r>
+      <w:r>
+        <w:t xml:space="preserve"> die Messwerte über die serielle Schnittstelle aus.</w:t>
+      </w:r>
+      <w:r>
+        <w:t xml:space="preserve"> Zusammen mit der Information, ob der User gerade aktiv ist, wird der Messwert in fixen Zeitintervallen </w:t>
+      </w:r>
       <w:bookmarkStart w:id="5" w:name="_GoBack"/>
       <w:bookmarkEnd w:id="5"/>
       <w:r>
-        <w:t xml:space="preserve">Der </w:t>
-      </w:r>
-      <w:proofErr w:type="spellStart"/>
-      <w:r>
-        <w:t>SmartDesk</w:t>
-      </w:r>
-      <w:proofErr w:type="spellEnd"/>
-      <w:r>
-        <w:t xml:space="preserve">-Client ist mit dem </w:t>
-      </w:r>
-      <w:proofErr w:type="spellStart"/>
-      <w:r>
-        <w:t>Arduino</w:t>
-      </w:r>
-      <w:proofErr w:type="spellEnd"/>
-      <w:r>
-        <w:t xml:space="preserve"> verbunden und lest die Messwerte über die serielle Schnittstelle aus.</w:t>
+        <w:t xml:space="preserve">an den IoT-Hub gesendet. </w:t>
       </w:r>
     </w:p>
     <w:p>
@@ -2297,15 +2039,7 @@
         </w:numPr>
       </w:pPr>
       <w:r>
-        <w:t xml:space="preserve">Summe der </w:t>
-      </w:r>
-      <w:proofErr w:type="spellStart"/>
-      <w:r>
-        <w:t>Stehzeit</w:t>
-      </w:r>
-      <w:proofErr w:type="spellEnd"/>
-      <w:r>
-        <w:t xml:space="preserve"> an diesem Tag</w:t>
+        <w:t>Summe der Stehzeit an diesem Tag</w:t>
       </w:r>
     </w:p>
     <w:p>
@@ -2462,7 +2196,7 @@
       <w:r>
         <w:rPr>
           <w:noProof/>
-          <w:lang w:eastAsia="de-DE"/>
+          <w:lang w:val="de-AT" w:eastAsia="de-AT"/>
         </w:rPr>
         <w:drawing>
           <wp:inline distT="0" distB="0" distL="0" distR="0" wp14:anchorId="43BD75D0" wp14:editId="381E7154">
@@ -2582,7 +2316,7 @@
       <w:r>
         <w:rPr>
           <w:noProof/>
-          <w:lang w:eastAsia="de-DE"/>
+          <w:lang w:val="de-AT" w:eastAsia="de-AT"/>
         </w:rPr>
         <w:lastRenderedPageBreak/>
         <w:drawing>
@@ -2644,7 +2378,7 @@
       <w:r>
         <w:rPr>
           <w:noProof/>
-          <w:lang w:eastAsia="de-DE"/>
+          <w:lang w:val="de-AT" w:eastAsia="de-AT"/>
         </w:rPr>
         <w:lastRenderedPageBreak/>
         <w:drawing>
@@ -2709,39 +2443,7 @@
     </w:p>
     <w:p>
       <w:r>
-        <w:t>Das Projekt selbst verlieft durchwegs positiv. Es wurden nicht nur alle Mussziele, sondern auch einige Nice-</w:t>
-      </w:r>
-      <w:proofErr w:type="spellStart"/>
-      <w:r>
-        <w:t>To</w:t>
-      </w:r>
-      <w:proofErr w:type="spellEnd"/>
-      <w:r>
-        <w:t>-</w:t>
-      </w:r>
-      <w:proofErr w:type="spellStart"/>
-      <w:r>
-        <w:t>Haves</w:t>
-      </w:r>
-      <w:proofErr w:type="spellEnd"/>
-      <w:r>
-        <w:t xml:space="preserve"> umgesetzt. Ein Großteil des Gesamtsystems konnte problemlos in der Microsoft </w:t>
-      </w:r>
-      <w:proofErr w:type="spellStart"/>
-      <w:r>
-        <w:t>Azure</w:t>
-      </w:r>
-      <w:proofErr w:type="spellEnd"/>
-      <w:r>
-        <w:t xml:space="preserve"> Cloud betrieben werden. Der </w:t>
-      </w:r>
-      <w:proofErr w:type="spellStart"/>
-      <w:r>
-        <w:t>Arduino</w:t>
-      </w:r>
-      <w:proofErr w:type="spellEnd"/>
-      <w:r>
-        <w:t>-Sensor selbst braucht eine Verbindung zu einem PC, auf dem eine Applikation läuft, die dann die Daten in die Cloud überträgt.</w:t>
+        <w:t>Das Projekt selbst verlieft durchwegs positiv. Es wurden nicht nur alle Mussziele, sondern auch einige Nice-To-Haves umgesetzt. Ein Großteil des Gesamtsystems konnte problemlos in der Microsoft Azure Cloud betrieben werden. Der Arduino-Sensor selbst braucht eine Verbindung zu einem PC, auf dem eine Applikation läuft, die dann die Daten in die Cloud überträgt.</w:t>
       </w:r>
     </w:p>
     <w:p>
@@ -2755,37 +2457,13 @@
         <w:t>auszukommen</w:t>
       </w:r>
       <w:r>
-        <w:t xml:space="preserve">. Jedoch verhinderten zwei Punkte diese Ziele. Zum ersten soll festgestellt werden ob der Benutzer überhaupt am Arbeitsplatz ist. Anstelle eines Bewegungssensors oder ähnlichem kann die Applikation am PC sehr leicht feststellen ob der Benutzer aktiv ist oder nicht. Zum zweiten ist die </w:t>
-      </w:r>
-      <w:proofErr w:type="spellStart"/>
-      <w:r>
-        <w:t>Azure</w:t>
-      </w:r>
-      <w:proofErr w:type="spellEnd"/>
-      <w:r>
-        <w:t xml:space="preserve"> </w:t>
-      </w:r>
-      <w:proofErr w:type="spellStart"/>
-      <w:r>
-        <w:t>IoT</w:t>
-      </w:r>
-      <w:proofErr w:type="spellEnd"/>
-      <w:r>
-        <w:t xml:space="preserve"> Hub</w:t>
+        <w:t>. Jedoch verhinderten zwei Punkte diese Ziele. Zum ersten soll festgestellt werden ob der Benutzer überhaupt am Arbeitsplatz ist. Anstelle eines Bewegungssensors oder ähnlichem kann die Applikation am PC sehr leicht feststellen ob der Benutzer aktiv ist oder nicht. Zum zweiten ist die Azure IoT Hub</w:t>
       </w:r>
       <w:r>
         <w:t xml:space="preserve"> Client</w:t>
       </w:r>
       <w:r>
-        <w:t xml:space="preserve"> Bibliothek zu groß für den eingesetzten </w:t>
-      </w:r>
-      <w:proofErr w:type="spellStart"/>
-      <w:r>
-        <w:t>Arduino</w:t>
-      </w:r>
-      <w:proofErr w:type="spellEnd"/>
-      <w:r>
-        <w:t xml:space="preserve"> Uno.</w:t>
+        <w:t xml:space="preserve"> Bibliothek zu groß für den eingesetzten Arduino Uno.</w:t>
       </w:r>
     </w:p>
     <w:p>
@@ -2833,7 +2511,7 @@
 </file>
 
 <file path=word/endnotes.xml><?xml version="1.0" encoding="utf-8"?>
-<w:endnotes xmlns:wpc="http://schemas.microsoft.com/office/word/2010/wordprocessingCanvas" xmlns:cx="http://schemas.microsoft.com/office/drawing/2014/chartex" xmlns:cx1="http://schemas.microsoft.com/office/drawing/2015/9/8/chartex" xmlns:cx2="http://schemas.microsoft.com/office/drawing/2015/10/21/chartex" xmlns:mc="http://schemas.openxmlformats.org/markup-compatibility/2006" xmlns:o="urn:schemas-microsoft-com:office:office" xmlns:r="http://schemas.openxmlformats.org/officeDocument/2006/relationships" xmlns:m="http://schemas.openxmlformats.org/officeDocument/2006/math" xmlns:v="urn:schemas-microsoft-com:vml" xmlns:wp14="http://schemas.microsoft.com/office/word/2010/wordprocessingDrawing" xmlns:wp="http://schemas.openxmlformats.org/drawingml/2006/wordprocessingDrawing" xmlns:w10="urn:schemas-microsoft-com:office:word" xmlns:w="http://schemas.openxmlformats.org/wordprocessingml/2006/main" xmlns:w14="http://schemas.microsoft.com/office/word/2010/wordml" xmlns:w15="http://schemas.microsoft.com/office/word/2012/wordml" xmlns:w16se="http://schemas.microsoft.com/office/word/2015/wordml/symex" xmlns:wpg="http://schemas.microsoft.com/office/word/2010/wordprocessingGroup" xmlns:wpi="http://schemas.microsoft.com/office/word/2010/wordprocessingInk" xmlns:wne="http://schemas.microsoft.com/office/word/2006/wordml" xmlns:wps="http://schemas.microsoft.com/office/word/2010/wordprocessingShape" mc:Ignorable="w14 w15 w16se wp14">
+<w:endnotes xmlns:wpc="http://schemas.microsoft.com/office/word/2010/wordprocessingCanvas" xmlns:mc="http://schemas.openxmlformats.org/markup-compatibility/2006" xmlns:o="urn:schemas-microsoft-com:office:office" xmlns:r="http://schemas.openxmlformats.org/officeDocument/2006/relationships" xmlns:m="http://schemas.openxmlformats.org/officeDocument/2006/math" xmlns:v="urn:schemas-microsoft-com:vml" xmlns:wp14="http://schemas.microsoft.com/office/word/2010/wordprocessingDrawing" xmlns:wp="http://schemas.openxmlformats.org/drawingml/2006/wordprocessingDrawing" xmlns:w10="urn:schemas-microsoft-com:office:word" xmlns:w="http://schemas.openxmlformats.org/wordprocessingml/2006/main" xmlns:w14="http://schemas.microsoft.com/office/word/2010/wordml" xmlns:w15="http://schemas.microsoft.com/office/word/2012/wordml" xmlns:wpg="http://schemas.microsoft.com/office/word/2010/wordprocessingGroup" xmlns:wpi="http://schemas.microsoft.com/office/word/2010/wordprocessingInk" xmlns:wne="http://schemas.microsoft.com/office/word/2006/wordml" xmlns:wps="http://schemas.microsoft.com/office/word/2010/wordprocessingShape" mc:Ignorable="w14 w15 wp14">
   <w:endnote w:type="separator" w:id="-1">
     <w:p>
       <w:pPr>
@@ -2858,7 +2536,7 @@
 </file>
 
 <file path=word/footer1.xml><?xml version="1.0" encoding="utf-8"?>
-<w:ftr xmlns:wpc="http://schemas.microsoft.com/office/word/2010/wordprocessingCanvas" xmlns:cx="http://schemas.microsoft.com/office/drawing/2014/chartex" xmlns:cx1="http://schemas.microsoft.com/office/drawing/2015/9/8/chartex" xmlns:cx2="http://schemas.microsoft.com/office/drawing/2015/10/21/chartex" xmlns:mc="http://schemas.openxmlformats.org/markup-compatibility/2006" xmlns:o="urn:schemas-microsoft-com:office:office" xmlns:r="http://schemas.openxmlformats.org/officeDocument/2006/relationships" xmlns:m="http://schemas.openxmlformats.org/officeDocument/2006/math" xmlns:v="urn:schemas-microsoft-com:vml" xmlns:wp14="http://schemas.microsoft.com/office/word/2010/wordprocessingDrawing" xmlns:wp="http://schemas.openxmlformats.org/drawingml/2006/wordprocessingDrawing" xmlns:w10="urn:schemas-microsoft-com:office:word" xmlns:w="http://schemas.openxmlformats.org/wordprocessingml/2006/main" xmlns:w14="http://schemas.microsoft.com/office/word/2010/wordml" xmlns:w15="http://schemas.microsoft.com/office/word/2012/wordml" xmlns:w16se="http://schemas.microsoft.com/office/word/2015/wordml/symex" xmlns:wpg="http://schemas.microsoft.com/office/word/2010/wordprocessingGroup" xmlns:wpi="http://schemas.microsoft.com/office/word/2010/wordprocessingInk" xmlns:wne="http://schemas.microsoft.com/office/word/2006/wordml" xmlns:wps="http://schemas.microsoft.com/office/word/2010/wordprocessingShape" mc:Ignorable="w14 w15 w16se wp14">
+<w:ftr xmlns:wpc="http://schemas.microsoft.com/office/word/2010/wordprocessingCanvas" xmlns:mc="http://schemas.openxmlformats.org/markup-compatibility/2006" xmlns:o="urn:schemas-microsoft-com:office:office" xmlns:r="http://schemas.openxmlformats.org/officeDocument/2006/relationships" xmlns:m="http://schemas.openxmlformats.org/officeDocument/2006/math" xmlns:v="urn:schemas-microsoft-com:vml" xmlns:wp14="http://schemas.microsoft.com/office/word/2010/wordprocessingDrawing" xmlns:wp="http://schemas.openxmlformats.org/drawingml/2006/wordprocessingDrawing" xmlns:w10="urn:schemas-microsoft-com:office:word" xmlns:w="http://schemas.openxmlformats.org/wordprocessingml/2006/main" xmlns:w14="http://schemas.microsoft.com/office/word/2010/wordml" xmlns:w15="http://schemas.microsoft.com/office/word/2012/wordml" xmlns:wpg="http://schemas.microsoft.com/office/word/2010/wordprocessingGroup" xmlns:wpi="http://schemas.microsoft.com/office/word/2010/wordprocessingInk" xmlns:wne="http://schemas.microsoft.com/office/word/2006/wordml" xmlns:wps="http://schemas.microsoft.com/office/word/2010/wordprocessingShape" mc:Ignorable="w14 w15 wp14">
   <w:p>
     <w:pPr>
       <w:pStyle w:val="Footer"/>
@@ -2952,7 +2630,7 @@
 </file>
 
 <file path=word/footnotes.xml><?xml version="1.0" encoding="utf-8"?>
-<w:footnotes xmlns:wpc="http://schemas.microsoft.com/office/word/2010/wordprocessingCanvas" xmlns:cx="http://schemas.microsoft.com/office/drawing/2014/chartex" xmlns:cx1="http://schemas.microsoft.com/office/drawing/2015/9/8/chartex" xmlns:cx2="http://schemas.microsoft.com/office/drawing/2015/10/21/chartex" xmlns:mc="http://schemas.openxmlformats.org/markup-compatibility/2006" xmlns:o="urn:schemas-microsoft-com:office:office" xmlns:r="http://schemas.openxmlformats.org/officeDocument/2006/relationships" xmlns:m="http://schemas.openxmlformats.org/officeDocument/2006/math" xmlns:v="urn:schemas-microsoft-com:vml" xmlns:wp14="http://schemas.microsoft.com/office/word/2010/wordprocessingDrawing" xmlns:wp="http://schemas.openxmlformats.org/drawingml/2006/wordprocessingDrawing" xmlns:w10="urn:schemas-microsoft-com:office:word" xmlns:w="http://schemas.openxmlformats.org/wordprocessingml/2006/main" xmlns:w14="http://schemas.microsoft.com/office/word/2010/wordml" xmlns:w15="http://schemas.microsoft.com/office/word/2012/wordml" xmlns:w16se="http://schemas.microsoft.com/office/word/2015/wordml/symex" xmlns:wpg="http://schemas.microsoft.com/office/word/2010/wordprocessingGroup" xmlns:wpi="http://schemas.microsoft.com/office/word/2010/wordprocessingInk" xmlns:wne="http://schemas.microsoft.com/office/word/2006/wordml" xmlns:wps="http://schemas.microsoft.com/office/word/2010/wordprocessingShape" mc:Ignorable="w14 w15 w16se wp14">
+<w:footnotes xmlns:wpc="http://schemas.microsoft.com/office/word/2010/wordprocessingCanvas" xmlns:mc="http://schemas.openxmlformats.org/markup-compatibility/2006" xmlns:o="urn:schemas-microsoft-com:office:office" xmlns:r="http://schemas.openxmlformats.org/officeDocument/2006/relationships" xmlns:m="http://schemas.openxmlformats.org/officeDocument/2006/math" xmlns:v="urn:schemas-microsoft-com:vml" xmlns:wp14="http://schemas.microsoft.com/office/word/2010/wordprocessingDrawing" xmlns:wp="http://schemas.openxmlformats.org/drawingml/2006/wordprocessingDrawing" xmlns:w10="urn:schemas-microsoft-com:office:word" xmlns:w="http://schemas.openxmlformats.org/wordprocessingml/2006/main" xmlns:w14="http://schemas.microsoft.com/office/word/2010/wordml" xmlns:w15="http://schemas.microsoft.com/office/word/2012/wordml" xmlns:wpg="http://schemas.microsoft.com/office/word/2010/wordprocessingGroup" xmlns:wpi="http://schemas.microsoft.com/office/word/2010/wordprocessingInk" xmlns:wne="http://schemas.microsoft.com/office/word/2006/wordml" xmlns:wps="http://schemas.microsoft.com/office/word/2010/wordprocessingShape" mc:Ignorable="w14 w15 wp14">
   <w:footnote w:type="separator" w:id="-1">
     <w:p>
       <w:pPr>
@@ -2977,7 +2655,7 @@
 </file>
 
 <file path=word/numbering.xml><?xml version="1.0" encoding="utf-8"?>
-<w:numbering xmlns:wpc="http://schemas.microsoft.com/office/word/2010/wordprocessingCanvas" xmlns:cx="http://schemas.microsoft.com/office/drawing/2014/chartex" xmlns:cx1="http://schemas.microsoft.com/office/drawing/2015/9/8/chartex" xmlns:cx2="http://schemas.microsoft.com/office/drawing/2015/10/21/chartex" xmlns:mc="http://schemas.openxmlformats.org/markup-compatibility/2006" xmlns:o="urn:schemas-microsoft-com:office:office" xmlns:r="http://schemas.openxmlformats.org/officeDocument/2006/relationships" xmlns:m="http://schemas.openxmlformats.org/officeDocument/2006/math" xmlns:v="urn:schemas-microsoft-com:vml" xmlns:wp14="http://schemas.microsoft.com/office/word/2010/wordprocessingDrawing" xmlns:wp="http://schemas.openxmlformats.org/drawingml/2006/wordprocessingDrawing" xmlns:w10="urn:schemas-microsoft-com:office:word" xmlns:w="http://schemas.openxmlformats.org/wordprocessingml/2006/main" xmlns:w14="http://schemas.microsoft.com/office/word/2010/wordml" xmlns:w15="http://schemas.microsoft.com/office/word/2012/wordml" xmlns:w16se="http://schemas.microsoft.com/office/word/2015/wordml/symex" xmlns:wpg="http://schemas.microsoft.com/office/word/2010/wordprocessingGroup" xmlns:wpi="http://schemas.microsoft.com/office/word/2010/wordprocessingInk" xmlns:wne="http://schemas.microsoft.com/office/word/2006/wordml" xmlns:wps="http://schemas.microsoft.com/office/word/2010/wordprocessingShape" mc:Ignorable="w14 w15 w16se wp14">
+<w:numbering xmlns:wpc="http://schemas.microsoft.com/office/word/2010/wordprocessingCanvas" xmlns:mc="http://schemas.openxmlformats.org/markup-compatibility/2006" xmlns:o="urn:schemas-microsoft-com:office:office" xmlns:r="http://schemas.openxmlformats.org/officeDocument/2006/relationships" xmlns:m="http://schemas.openxmlformats.org/officeDocument/2006/math" xmlns:v="urn:schemas-microsoft-com:vml" xmlns:wp14="http://schemas.microsoft.com/office/word/2010/wordprocessingDrawing" xmlns:wp="http://schemas.openxmlformats.org/drawingml/2006/wordprocessingDrawing" xmlns:w10="urn:schemas-microsoft-com:office:word" xmlns:w="http://schemas.openxmlformats.org/wordprocessingml/2006/main" xmlns:w14="http://schemas.microsoft.com/office/word/2010/wordml" xmlns:w15="http://schemas.microsoft.com/office/word/2012/wordml" xmlns:wpg="http://schemas.microsoft.com/office/word/2010/wordprocessingGroup" xmlns:wpi="http://schemas.microsoft.com/office/word/2010/wordprocessingInk" xmlns:wne="http://schemas.microsoft.com/office/word/2006/wordml" xmlns:wps="http://schemas.microsoft.com/office/word/2010/wordprocessingShape" mc:Ignorable="w14 w15 wp14">
   <w:abstractNum w:abstractNumId="0" w15:restartNumberingAfterBreak="0">
     <w:nsid w:val="034348CB"/>
     <w:multiLevelType w:val="hybridMultilevel"/>
@@ -7109,7 +6787,7 @@
 </file>
 
 <file path=word/styles.xml><?xml version="1.0" encoding="utf-8"?>
-<w:styles xmlns:mc="http://schemas.openxmlformats.org/markup-compatibility/2006" xmlns:r="http://schemas.openxmlformats.org/officeDocument/2006/relationships" xmlns:w="http://schemas.openxmlformats.org/wordprocessingml/2006/main" xmlns:w14="http://schemas.microsoft.com/office/word/2010/wordml" xmlns:w15="http://schemas.microsoft.com/office/word/2012/wordml" xmlns:w16se="http://schemas.microsoft.com/office/word/2015/wordml/symex" mc:Ignorable="w14 w15 w16se">
+<w:styles xmlns:mc="http://schemas.openxmlformats.org/markup-compatibility/2006" xmlns:r="http://schemas.openxmlformats.org/officeDocument/2006/relationships" xmlns:w="http://schemas.openxmlformats.org/wordprocessingml/2006/main" xmlns:w14="http://schemas.microsoft.com/office/word/2010/wordml" xmlns:w15="http://schemas.microsoft.com/office/word/2012/wordml" mc:Ignorable="w14 w15">
   <w:docDefaults>
     <w:rPrDefault>
       <w:rPr>
@@ -7119,7 +6797,7 @@
     </w:rPrDefault>
     <w:pPrDefault/>
   </w:docDefaults>
-  <w:latentStyles w:defLockedState="0" w:defUIPriority="99" w:defSemiHidden="0" w:defUnhideWhenUsed="0" w:defQFormat="0" w:count="372">
+  <w:latentStyles w:defLockedState="0" w:defUIPriority="99" w:defSemiHidden="0" w:defUnhideWhenUsed="0" w:defQFormat="0" w:count="371">
     <w:lsdException w:name="Normal" w:locked="1" w:uiPriority="0" w:qFormat="1"/>
     <w:lsdException w:name="heading 1" w:locked="1" w:uiPriority="9" w:qFormat="1"/>
     <w:lsdException w:name="heading 2" w:locked="1" w:qFormat="1"/>
@@ -7225,7 +6903,7 @@
     <w:lsdException w:name="HTML Sample" w:locked="1" w:semiHidden="1" w:unhideWhenUsed="1"/>
     <w:lsdException w:name="HTML Typewriter" w:locked="1" w:semiHidden="1" w:unhideWhenUsed="1"/>
     <w:lsdException w:name="HTML Variable" w:locked="1" w:semiHidden="1" w:unhideWhenUsed="1"/>
-    <w:lsdException w:name="Normal Table" w:locked="1"/>
+    <w:lsdException w:name="Normal Table" w:locked="1" w:semiHidden="1" w:unhideWhenUsed="1"/>
     <w:lsdException w:name="annotation subject" w:locked="1" w:semiHidden="1" w:unhideWhenUsed="1"/>
     <w:lsdException w:name="No List" w:locked="1" w:semiHidden="1" w:unhideWhenUsed="1"/>
     <w:lsdException w:name="Outline List 1" w:locked="1" w:semiHidden="1" w:unhideWhenUsed="1"/>
@@ -7272,10 +6950,10 @@
     <w:lsdException w:name="Table Subtle 2" w:locked="1" w:semiHidden="1" w:unhideWhenUsed="1"/>
     <w:lsdException w:name="Table Web 1" w:locked="1" w:semiHidden="1" w:unhideWhenUsed="1"/>
     <w:lsdException w:name="Table Web 2" w:locked="1" w:semiHidden="1" w:unhideWhenUsed="1"/>
-    <w:lsdException w:name="Table Web 3" w:locked="1"/>
+    <w:lsdException w:name="Table Web 3" w:locked="1" w:semiHidden="1" w:unhideWhenUsed="1"/>
     <w:lsdException w:name="Balloon Text" w:locked="1" w:semiHidden="1" w:unhideWhenUsed="1"/>
     <w:lsdException w:name="Table Grid" w:locked="1" w:uiPriority="59"/>
-    <w:lsdException w:name="Table Theme" w:locked="1"/>
+    <w:lsdException w:name="Table Theme" w:locked="1" w:semiHidden="1" w:unhideWhenUsed="1"/>
     <w:lsdException w:name="Placeholder Text" w:semiHidden="1"/>
     <w:lsdException w:name="No Spacing" w:uiPriority="1" w:qFormat="1"/>
     <w:lsdException w:name="Light Shading" w:uiPriority="60"/>
@@ -7491,7 +7169,6 @@
     <w:lsdException w:name="List Table 5 Dark Accent 6" w:uiPriority="50"/>
     <w:lsdException w:name="List Table 6 Colorful Accent 6" w:uiPriority="51"/>
     <w:lsdException w:name="List Table 7 Colorful Accent 6" w:uiPriority="52"/>
-    <w:lsdException w:name="Mention" w:semiHidden="1" w:unhideWhenUsed="1"/>
   </w:latentStyles>
   <w:style w:type="paragraph" w:default="1" w:styleId="Normal">
     <w:name w:val="Normal"/>
@@ -9227,7 +8904,7 @@
 </file>
 
 <file path=customXml/itemProps1.xml><?xml version="1.0" encoding="utf-8"?>
-<ds:datastoreItem xmlns:ds="http://schemas.openxmlformats.org/officeDocument/2006/customXml" ds:itemID="{362AE578-CE42-49A6-99DB-6B6F50B2B8D2}">
+<ds:datastoreItem xmlns:ds="http://schemas.openxmlformats.org/officeDocument/2006/customXml" ds:itemID="{242891E7-120C-418B-83C8-CD13AE0C75FA}">
   <ds:schemaRefs>
     <ds:schemaRef ds:uri="http://schemas.openxmlformats.org/officeDocument/2006/bibliography"/>
   </ds:schemaRefs>

</xml_diff>